<commit_message>
refactor - replace Bike.new  with double(:bike) -  mocks and stubs
</commit_message>
<xml_diff>
--- a/Week 1 Goal Plan.docx
+++ b/Week 1 Goal Plan.docx
@@ -692,15 +692,17 @@
         </w:rPr>
         <w:t xml:space="preserve">I have practised unit testing through </w:t>
       </w:r>
-      <w:r>
-        <w:rPr>
-          <w:rFonts w:ascii="Segoe UI" w:hAnsi="Segoe UI" w:cs="Segoe UI"/>
-          <w:b/>
-          <w:bCs/>
-          <w:color w:val="000000" w:themeColor="text1"/>
-        </w:rPr>
-        <w:t>Dice Rolling</w:t>
-      </w:r>
+      <w:hyperlink r:id="rId10" w:history="1">
+        <w:r>
+          <w:rPr>
+            <w:rStyle w:val="Hyperlink"/>
+            <w:rFonts w:ascii="Segoe UI" w:hAnsi="Segoe UI" w:cs="Segoe UI"/>
+            <w:b/>
+            <w:bCs/>
+          </w:rPr>
+          <w:t>Dice Rolling</w:t>
+        </w:r>
+      </w:hyperlink>
       <w:r>
         <w:rPr>
           <w:rFonts w:ascii="Segoe UI" w:hAnsi="Segoe UI" w:cs="Segoe UI"/>
@@ -793,7 +795,7 @@
         </w:rPr>
         <w:t xml:space="preserve">unit testing through the </w:t>
       </w:r>
-      <w:hyperlink r:id="rId10" w:history="1">
+      <w:hyperlink r:id="rId11" w:history="1">
         <w:r>
           <w:rPr>
             <w:rStyle w:val="Hyperlink"/>
@@ -1120,7 +1122,7 @@
         </w:rPr>
         <w:t xml:space="preserve">I have researched and used at 10 different matchers in my work </w:t>
       </w:r>
-      <w:hyperlink r:id="rId11" w:history="1">
+      <w:hyperlink r:id="rId12" w:history="1">
         <w:proofErr w:type="spellStart"/>
         <w:r>
           <w:rPr>
@@ -1866,7 +1868,7 @@
         </w:rPr>
         <w:t xml:space="preserve"> I have learned about </w:t>
       </w:r>
-      <w:hyperlink r:id="rId12" w:history="1">
+      <w:hyperlink r:id="rId13" w:history="1">
         <w:r>
           <w:rPr>
             <w:rStyle w:val="Hyperlink"/>
@@ -1996,7 +1998,7 @@
         </w:rPr>
         <w:t xml:space="preserve"> I have completed 1 JS katas (&lt;=6) on </w:t>
       </w:r>
-      <w:hyperlink r:id="rId13" w:history="1">
+      <w:hyperlink r:id="rId14" w:history="1">
         <w:proofErr w:type="spellStart"/>
         <w:r>
           <w:rPr>
@@ -2063,7 +2065,7 @@
         </w:rPr>
         <w:t xml:space="preserve"> I have completed the APIs module on </w:t>
       </w:r>
-      <w:hyperlink r:id="rId14" w:history="1">
+      <w:hyperlink r:id="rId15" w:history="1">
         <w:proofErr w:type="spellStart"/>
         <w:r>
           <w:rPr>
@@ -2241,7 +2243,7 @@
         </w:rPr>
         <w:t xml:space="preserve">) on </w:t>
       </w:r>
-      <w:hyperlink r:id="rId15" w:history="1">
+      <w:hyperlink r:id="rId16" w:history="1">
         <w:proofErr w:type="spellStart"/>
         <w:r>
           <w:rPr>
@@ -2315,7 +2317,7 @@
         </w:rPr>
         <w:t xml:space="preserve">reviewed at least 2 Ruby-related knowledge pills from the </w:t>
       </w:r>
-      <w:hyperlink r:id="rId16" w:history="1">
+      <w:hyperlink r:id="rId17" w:history="1">
         <w:r>
           <w:rPr>
             <w:rStyle w:val="Hyperlink"/>

</xml_diff>

<commit_message>
add function to send broken bikes to garage, require at least 5 working bikes before arranging collection from garage
</commit_message>
<xml_diff>
--- a/Week 1 Goal Plan.docx
+++ b/Week 1 Goal Plan.docx
@@ -2346,6 +2346,277 @@
           <w:t>course</w:t>
         </w:r>
       </w:hyperlink>
+    </w:p>
+    <w:p>
+      <w:pPr>
+        <w:spacing w:before="60" w:after="100" w:afterAutospacing="1"/>
+        <w:rPr>
+          <w:rFonts w:ascii="Segoe UI" w:hAnsi="Segoe UI" w:cs="Segoe UI"/>
+          <w:color w:val="000000" w:themeColor="text1"/>
+        </w:rPr>
+      </w:pPr>
+      <w:r>
+        <w:rPr>
+          <w:rFonts w:ascii="Segoe UI" w:hAnsi="Segoe UI" w:cs="Segoe UI"/>
+          <w:color w:val="000000" w:themeColor="text1"/>
+        </w:rPr>
+        <w:t xml:space="preserve">b1, b2, b3, b4 = </w:t>
+      </w:r>
+      <w:proofErr w:type="spellStart"/>
+      <w:r>
+        <w:rPr>
+          <w:rFonts w:ascii="Segoe UI" w:hAnsi="Segoe UI" w:cs="Segoe UI"/>
+          <w:color w:val="000000" w:themeColor="text1"/>
+        </w:rPr>
+        <w:t>Bike.new</w:t>
+      </w:r>
+      <w:proofErr w:type="spellEnd"/>
+      <w:r>
+        <w:rPr>
+          <w:rFonts w:ascii="Segoe UI" w:hAnsi="Segoe UI" w:cs="Segoe UI"/>
+          <w:color w:val="000000" w:themeColor="text1"/>
+        </w:rPr>
+        <w:t xml:space="preserve">, </w:t>
+      </w:r>
+      <w:proofErr w:type="spellStart"/>
+      <w:r>
+        <w:rPr>
+          <w:rFonts w:ascii="Segoe UI" w:hAnsi="Segoe UI" w:cs="Segoe UI"/>
+          <w:color w:val="000000" w:themeColor="text1"/>
+        </w:rPr>
+        <w:t>Bike.new</w:t>
+      </w:r>
+      <w:proofErr w:type="spellEnd"/>
+      <w:r>
+        <w:rPr>
+          <w:rFonts w:ascii="Segoe UI" w:hAnsi="Segoe UI" w:cs="Segoe UI"/>
+          <w:color w:val="000000" w:themeColor="text1"/>
+        </w:rPr>
+        <w:t xml:space="preserve">, </w:t>
+      </w:r>
+      <w:proofErr w:type="spellStart"/>
+      <w:r>
+        <w:rPr>
+          <w:rFonts w:ascii="Segoe UI" w:hAnsi="Segoe UI" w:cs="Segoe UI"/>
+          <w:color w:val="000000" w:themeColor="text1"/>
+        </w:rPr>
+        <w:t>Bike.new</w:t>
+      </w:r>
+      <w:proofErr w:type="spellEnd"/>
+      <w:r>
+        <w:rPr>
+          <w:rFonts w:ascii="Segoe UI" w:hAnsi="Segoe UI" w:cs="Segoe UI"/>
+          <w:color w:val="000000" w:themeColor="text1"/>
+        </w:rPr>
+        <w:t xml:space="preserve">, </w:t>
+      </w:r>
+      <w:proofErr w:type="spellStart"/>
+      <w:r>
+        <w:rPr>
+          <w:rFonts w:ascii="Segoe UI" w:hAnsi="Segoe UI" w:cs="Segoe UI"/>
+          <w:color w:val="000000" w:themeColor="text1"/>
+        </w:rPr>
+        <w:t>Bike.new</w:t>
+      </w:r>
+      <w:proofErr w:type="spellEnd"/>
+    </w:p>
+    <w:p>
+      <w:pPr>
+        <w:spacing w:before="60" w:after="100" w:afterAutospacing="1"/>
+        <w:rPr>
+          <w:rFonts w:ascii="Segoe UI" w:hAnsi="Segoe UI" w:cs="Segoe UI"/>
+          <w:color w:val="000000" w:themeColor="text1"/>
+        </w:rPr>
+      </w:pPr>
+      <w:r>
+        <w:rPr>
+          <w:rFonts w:ascii="Segoe UI" w:hAnsi="Segoe UI" w:cs="Segoe UI"/>
+          <w:color w:val="000000" w:themeColor="text1"/>
+        </w:rPr>
+        <w:t>b</w:t>
+      </w:r>
+      <w:proofErr w:type="gramStart"/>
+      <w:r>
+        <w:rPr>
+          <w:rFonts w:ascii="Segoe UI" w:hAnsi="Segoe UI" w:cs="Segoe UI"/>
+          <w:color w:val="000000" w:themeColor="text1"/>
+        </w:rPr>
+        <w:t>1.report</w:t>
+      </w:r>
+      <w:proofErr w:type="gramEnd"/>
+      <w:r>
+        <w:rPr>
+          <w:rFonts w:ascii="Segoe UI" w:hAnsi="Segoe UI" w:cs="Segoe UI"/>
+          <w:color w:val="000000" w:themeColor="text1"/>
+        </w:rPr>
+        <w:t>_broken</w:t>
+      </w:r>
+    </w:p>
+    <w:p>
+      <w:pPr>
+        <w:spacing w:before="60" w:after="100" w:afterAutospacing="1"/>
+        <w:rPr>
+          <w:rFonts w:ascii="Segoe UI" w:hAnsi="Segoe UI" w:cs="Segoe UI"/>
+          <w:color w:val="000000" w:themeColor="text1"/>
+        </w:rPr>
+      </w:pPr>
+      <w:r>
+        <w:rPr>
+          <w:rFonts w:ascii="Segoe UI" w:hAnsi="Segoe UI" w:cs="Segoe UI"/>
+          <w:color w:val="000000" w:themeColor="text1"/>
+        </w:rPr>
+        <w:t>b</w:t>
+      </w:r>
+      <w:proofErr w:type="gramStart"/>
+      <w:r>
+        <w:rPr>
+          <w:rFonts w:ascii="Segoe UI" w:hAnsi="Segoe UI" w:cs="Segoe UI"/>
+          <w:color w:val="000000" w:themeColor="text1"/>
+        </w:rPr>
+        <w:t>2.report</w:t>
+      </w:r>
+      <w:proofErr w:type="gramEnd"/>
+      <w:r>
+        <w:rPr>
+          <w:rFonts w:ascii="Segoe UI" w:hAnsi="Segoe UI" w:cs="Segoe UI"/>
+          <w:color w:val="000000" w:themeColor="text1"/>
+        </w:rPr>
+        <w:t>_broken</w:t>
+      </w:r>
+    </w:p>
+    <w:p>
+      <w:pPr>
+        <w:spacing w:before="60" w:after="100" w:afterAutospacing="1"/>
+        <w:rPr>
+          <w:rFonts w:ascii="Segoe UI" w:hAnsi="Segoe UI" w:cs="Segoe UI"/>
+          <w:color w:val="000000" w:themeColor="text1"/>
+        </w:rPr>
+      </w:pPr>
+      <w:r>
+        <w:rPr>
+          <w:rFonts w:ascii="Segoe UI" w:hAnsi="Segoe UI" w:cs="Segoe UI"/>
+          <w:color w:val="000000" w:themeColor="text1"/>
+        </w:rPr>
+        <w:t xml:space="preserve">s = </w:t>
+      </w:r>
+      <w:proofErr w:type="spellStart"/>
+      <w:r>
+        <w:rPr>
+          <w:rFonts w:ascii="Segoe UI" w:hAnsi="Segoe UI" w:cs="Segoe UI"/>
+          <w:color w:val="000000" w:themeColor="text1"/>
+        </w:rPr>
+        <w:t>DockingStation.new</w:t>
+      </w:r>
+      <w:proofErr w:type="spellEnd"/>
+    </w:p>
+    <w:p>
+      <w:pPr>
+        <w:spacing w:before="60" w:after="100" w:afterAutospacing="1"/>
+        <w:rPr>
+          <w:rFonts w:ascii="Segoe UI" w:hAnsi="Segoe UI" w:cs="Segoe UI"/>
+          <w:color w:val="000000" w:themeColor="text1"/>
+        </w:rPr>
+      </w:pPr>
+      <w:r>
+        <w:rPr>
+          <w:rFonts w:ascii="Segoe UI" w:hAnsi="Segoe UI" w:cs="Segoe UI"/>
+          <w:color w:val="000000" w:themeColor="text1"/>
+        </w:rPr>
+        <w:t>v</w:t>
+      </w:r>
+      <w:r>
+        <w:rPr>
+          <w:rFonts w:ascii="Segoe UI" w:hAnsi="Segoe UI" w:cs="Segoe UI"/>
+          <w:color w:val="000000" w:themeColor="text1"/>
+        </w:rPr>
+        <w:t xml:space="preserve"> = </w:t>
+      </w:r>
+      <w:proofErr w:type="spellStart"/>
+      <w:r>
+        <w:rPr>
+          <w:rFonts w:ascii="Segoe UI" w:hAnsi="Segoe UI" w:cs="Segoe UI"/>
+          <w:color w:val="000000" w:themeColor="text1"/>
+        </w:rPr>
+        <w:t>Van.new</w:t>
+      </w:r>
+      <w:proofErr w:type="spellEnd"/>
+    </w:p>
+    <w:p>
+      <w:pPr>
+        <w:spacing w:before="60" w:after="100" w:afterAutospacing="1"/>
+        <w:rPr>
+          <w:rFonts w:ascii="Segoe UI" w:hAnsi="Segoe UI" w:cs="Segoe UI"/>
+          <w:color w:val="000000" w:themeColor="text1"/>
+        </w:rPr>
+      </w:pPr>
+      <w:proofErr w:type="spellStart"/>
+      <w:proofErr w:type="gramStart"/>
+      <w:r>
+        <w:rPr>
+          <w:rFonts w:ascii="Segoe UI" w:hAnsi="Segoe UI" w:cs="Segoe UI"/>
+          <w:color w:val="000000" w:themeColor="text1"/>
+        </w:rPr>
+        <w:t>s.dock</w:t>
+      </w:r>
+      <w:proofErr w:type="spellEnd"/>
+      <w:proofErr w:type="gramEnd"/>
+      <w:r>
+        <w:rPr>
+          <w:rFonts w:ascii="Segoe UI" w:hAnsi="Segoe UI" w:cs="Segoe UI"/>
+          <w:color w:val="000000" w:themeColor="text1"/>
+        </w:rPr>
+        <w:t>(b1)</w:t>
+      </w:r>
+      <w:r>
+        <w:rPr>
+          <w:rFonts w:ascii="Segoe UI" w:hAnsi="Segoe UI" w:cs="Segoe UI"/>
+          <w:color w:val="000000" w:themeColor="text1"/>
+        </w:rPr>
+        <w:t xml:space="preserve"> &gt;&gt;</w:t>
+      </w:r>
+    </w:p>
+    <w:p>
+      <w:pPr>
+        <w:spacing w:before="60" w:after="100" w:afterAutospacing="1"/>
+        <w:rPr>
+          <w:rFonts w:ascii="Segoe UI" w:hAnsi="Segoe UI" w:cs="Segoe UI"/>
+          <w:color w:val="000000" w:themeColor="text1"/>
+        </w:rPr>
+      </w:pPr>
+      <w:proofErr w:type="spellStart"/>
+      <w:proofErr w:type="gramStart"/>
+      <w:r>
+        <w:rPr>
+          <w:rFonts w:ascii="Segoe UI" w:hAnsi="Segoe UI" w:cs="Segoe UI"/>
+          <w:color w:val="000000" w:themeColor="text1"/>
+        </w:rPr>
+        <w:t>s.send</w:t>
+      </w:r>
+      <w:proofErr w:type="gramEnd"/>
+      <w:r>
+        <w:rPr>
+          <w:rFonts w:ascii="Segoe UI" w:hAnsi="Segoe UI" w:cs="Segoe UI"/>
+          <w:color w:val="000000" w:themeColor="text1"/>
+        </w:rPr>
+        <w:t>_broken_to</w:t>
+      </w:r>
+      <w:proofErr w:type="spellEnd"/>
+      <w:r>
+        <w:rPr>
+          <w:rFonts w:ascii="Segoe UI" w:hAnsi="Segoe UI" w:cs="Segoe UI"/>
+          <w:color w:val="000000" w:themeColor="text1"/>
+        </w:rPr>
+        <w:t>(v)</w:t>
+      </w:r>
+    </w:p>
+    <w:p>
+      <w:pPr>
+        <w:spacing w:before="60" w:after="100" w:afterAutospacing="1"/>
+        <w:rPr>
+          <w:rFonts w:ascii="Segoe UI" w:hAnsi="Segoe UI" w:cs="Segoe UI"/>
+          <w:color w:val="000000" w:themeColor="text1"/>
+        </w:rPr>
+      </w:pPr>
     </w:p>
     <w:p>
       <w:pPr>

</xml_diff>